<commit_message>
Adding challenge and testing how comments work
</commit_message>
<xml_diff>
--- a/InClassHandout.docx
+++ b/InClassHandout.docx
@@ -9,19 +9,11 @@
           <w:b/>
         </w:rPr>
       </w:pPr>
-      <w:proofErr w:type="spellStart"/>
       <w:r>
         <w:rPr>
           <w:b/>
         </w:rPr>
-        <w:t>Pysch</w:t>
-      </w:r>
-      <w:proofErr w:type="spellEnd"/>
-      <w:r>
-        <w:rPr>
-          <w:b/>
-        </w:rPr>
-        <w:t xml:space="preserve"> Department R Tutorial</w:t>
+        <w:t>Pysch Department R Tutorial</w:t>
       </w:r>
       <w:r>
         <w:rPr>
@@ -138,12 +130,7 @@
         </w:numPr>
       </w:pPr>
       <w:r>
-        <w:t xml:space="preserve">Is there any content </w:t>
-      </w:r>
-      <w:bookmarkStart w:id="0" w:name="_GoBack"/>
-      <w:bookmarkEnd w:id="0"/>
-      <w:r>
-        <w:t xml:space="preserve">you think is </w:t>
+        <w:t xml:space="preserve">Is there any content you think is </w:t>
       </w:r>
       <w:r>
         <w:rPr>
@@ -191,6 +178,16 @@
     <w:p/>
     <w:p/>
     <w:p/>
+    <w:p/>
+    <w:p>
+      <w:bookmarkStart w:id="0" w:name="_GoBack"/>
+      <w:bookmarkEnd w:id="0"/>
+    </w:p>
+    <w:p>
+      <w:pPr>
+        <w:pStyle w:val="ListParagraph"/>
+      </w:pPr>
+    </w:p>
     <w:p>
       <w:pPr>
         <w:pStyle w:val="ListParagraph"/>

</xml_diff>

<commit_message>
Adjusted the wording, added an extra question
</commit_message>
<xml_diff>
--- a/InClassHandout.docx
+++ b/InClassHandout.docx
@@ -9,11 +9,19 @@
           <w:b/>
         </w:rPr>
       </w:pPr>
+      <w:proofErr w:type="spellStart"/>
       <w:r>
         <w:rPr>
           <w:b/>
         </w:rPr>
-        <w:t>Pysch Department R Tutorial</w:t>
+        <w:t>Pysch</w:t>
+      </w:r>
+      <w:proofErr w:type="spellEnd"/>
+      <w:r>
+        <w:rPr>
+          <w:b/>
+        </w:rPr>
+        <w:t xml:space="preserve"> Department R Tutorial</w:t>
       </w:r>
       <w:r>
         <w:rPr>
@@ -32,7 +40,7 @@
     </w:p>
     <w:p>
       <w:r>
-        <w:t>We basically have 3 goals for this workshop:</w:t>
+        <w:t>We have 3 goals for this workshop:</w:t>
       </w:r>
     </w:p>
     <w:p>
@@ -50,7 +58,43 @@
         <w:rPr>
           <w:i/>
         </w:rPr>
-        <w:t xml:space="preserve">Convince psych grad students to use R (or another language for scientific computing) </w:t>
+        <w:t>Convince psych</w:t>
+      </w:r>
+      <w:r>
+        <w:rPr>
+          <w:i/>
+        </w:rPr>
+        <w:t>ology</w:t>
+      </w:r>
+      <w:r>
+        <w:rPr>
+          <w:i/>
+        </w:rPr>
+        <w:t xml:space="preserve"> grad</w:t>
+      </w:r>
+      <w:r>
+        <w:rPr>
+          <w:i/>
+        </w:rPr>
+        <w:t>uate</w:t>
+      </w:r>
+      <w:r>
+        <w:rPr>
+          <w:i/>
+        </w:rPr>
+        <w:t xml:space="preserve"> students</w:t>
+      </w:r>
+      <w:r>
+        <w:rPr>
+          <w:i/>
+        </w:rPr>
+        <w:t xml:space="preserve"> (and advanced undergraduate researchers) to use R.</w:t>
+      </w:r>
+      <w:r>
+        <w:rPr>
+          <w:i/>
+        </w:rPr>
+        <w:t xml:space="preserve"> </w:t>
       </w:r>
     </w:p>
     <w:p>
@@ -68,7 +112,7 @@
         <w:rPr>
           <w:i/>
         </w:rPr>
-        <w:t>Teach psych grad students the basics of programming and graphing in R</w:t>
+        <w:t>Teach students the basics of programming and graphing in R</w:t>
       </w:r>
     </w:p>
     <w:p>
@@ -86,13 +130,7 @@
         <w:rPr>
           <w:i/>
         </w:rPr>
-        <w:t>Help</w:t>
-      </w:r>
-      <w:r>
-        <w:rPr>
-          <w:i/>
-        </w:rPr>
-        <w:t xml:space="preserve"> psych grad students</w:t>
+        <w:t>Help students</w:t>
       </w:r>
       <w:r>
         <w:rPr>
@@ -177,6 +215,35 @@
     <w:p/>
     <w:p/>
     <w:p/>
+    <w:p>
+      <w:pPr>
+        <w:pStyle w:val="ListParagraph"/>
+      </w:pPr>
+    </w:p>
+    <w:p>
+      <w:pPr>
+        <w:pStyle w:val="ListParagraph"/>
+        <w:numPr>
+          <w:ilvl w:val="0"/>
+          <w:numId w:val="4"/>
+        </w:numPr>
+      </w:pPr>
+      <w:r>
+        <w:rPr>
+          <w:b/>
+        </w:rPr>
+        <w:t>Suggestions</w:t>
+      </w:r>
+      <w:r>
+        <w:t xml:space="preserve"> for ways we might be able to better accomplish our learning goals?</w:t>
+      </w:r>
+    </w:p>
+    <w:p/>
+    <w:p/>
+    <w:p/>
+    <w:p/>
+    <w:p/>
+    <w:p/>
     <w:p/>
     <w:p/>
     <w:p>
@@ -186,24 +253,22 @@
     <w:p>
       <w:pPr>
         <w:pStyle w:val="ListParagraph"/>
-      </w:pPr>
-    </w:p>
-    <w:p>
-      <w:pPr>
-        <w:pStyle w:val="ListParagraph"/>
         <w:numPr>
           <w:ilvl w:val="0"/>
           <w:numId w:val="4"/>
         </w:numPr>
       </w:pPr>
       <w:r>
+        <w:t xml:space="preserve">If you’re an R user, is there anything you </w:t>
+      </w:r>
+      <w:r>
         <w:rPr>
           <w:b/>
         </w:rPr>
-        <w:t>Suggestions</w:t>
-      </w:r>
-      <w:r>
-        <w:t xml:space="preserve"> for ways we might be able to better accomplish our learning goals?</w:t>
+        <w:t>wished you learned</w:t>
+      </w:r>
+      <w:r>
+        <w:t xml:space="preserve"> when you were a beginner?</w:t>
       </w:r>
     </w:p>
     <w:sectPr>

</xml_diff>

<commit_message>
Changed wording and added question
</commit_message>
<xml_diff>
--- a/InClassHandout.docx
+++ b/InClassHandout.docx
@@ -9,19 +9,11 @@
           <w:b/>
         </w:rPr>
       </w:pPr>
-      <w:proofErr w:type="spellStart"/>
       <w:r>
         <w:rPr>
           <w:b/>
         </w:rPr>
-        <w:t>Pysch</w:t>
-      </w:r>
-      <w:proofErr w:type="spellEnd"/>
-      <w:r>
-        <w:rPr>
-          <w:b/>
-        </w:rPr>
-        <w:t xml:space="preserve"> Department R Tutorial</w:t>
+        <w:t>Pysch Department R Tutorial</w:t>
       </w:r>
       <w:r>
         <w:rPr>
@@ -136,6 +128,14 @@
         <w:rPr>
           <w:i/>
         </w:rPr>
+        <w:t xml:space="preserve"> to</w:t>
+      </w:r>
+      <w:bookmarkStart w:id="0" w:name="_GoBack"/>
+      <w:bookmarkEnd w:id="0"/>
+      <w:r>
+        <w:rPr>
+          <w:i/>
+        </w:rPr>
         <w:t xml:space="preserve"> feel</w:t>
       </w:r>
       <w:r>
@@ -246,10 +246,7 @@
     <w:p/>
     <w:p/>
     <w:p/>
-    <w:p>
-      <w:bookmarkStart w:id="0" w:name="_GoBack"/>
-      <w:bookmarkEnd w:id="0"/>
-    </w:p>
+    <w:p/>
     <w:p>
       <w:pPr>
         <w:pStyle w:val="ListParagraph"/>

</xml_diff>